<commit_message>
Added Error Handling for everything apart from BMP and Doc
</commit_message>
<xml_diff>
--- a/testingfiles/SampleWord.docx
+++ b/testingfiles/SampleWord.docx
@@ -2416,6 +2416,40 @@
       </w:r>
     </w:p>
     <w:p/>
+    <w:p>
+      <w:pPr>
+        <w:rPr>
+          <w:vanish/>
+        </w:rPr>
+      </w:pPr>
+      <w:r>
+        <w:rPr>
+          <w:vanish w:val="0"/>
+        </w:rPr>
+        <w:t>Lorem ipsum dolor sit amet, consectetur adipiscing elit. Nunc pulvinar dui ac lectus consequat, ut egestas eros sodales. Quisque vel elit sit amet felis accumsan gravida nec sed turpis. Mauris ornare ipsum ac nunc finibus, vel eleifend est vehicula. Nam sagittis consectetur rhoncus. Mauris ac libero ipsum. Phasellus et sollicitudin ex. Donec semper vel sapien at blandit. Fusce ligula velit, semper sit amet accumsan vitae, facilisis vitae sem. Donec imperdiet blandit tempor.</w:t>
+        <w:br/>
+        <w:br/>
+        <w:t>Curabitur ut erat id erat posuere facilisis. Maecenas iaculis ac magna vitae blandit. Nulla urna magna, interdum quis consequat quis, porta non sapien. Maecenas erat quam, posuere quis ipsum vel, maximus vestibulum mauris. Donec scelerisque mollis nisi vel convallis. Duis bibendum magna eu justo auctor accumsan. Integer facilisis id velit et luctus. Praesent convallis nisl vitae eros faucibus volutpat.</w:t>
+        <w:br/>
+        <w:br/>
+        <w:t>Etiam pharetra placerat nisi eget fringilla. Donec hendrerit, elit sed pharetra accumsan, augue nisl laoreet dui, in lobortis velit urna sed velit. Integer eleifend, orci nec faucibus vehicula, arcu enim egestas nibh, vitae pellentesque enim arcu et elit. Curabitur sodales, augue tempus lacinia ultricies, libero dui pulvinar est, eget sollicitudin nisl quam in lectus. Duis non dui a eros varius pulvinar sollicitudin ut eros. Praesent fringilla neque at nunc elementum consectetur. Nullam molestie laoreet neque ac molestie. Integer fringilla ligula id tortor ultrices tristique. Curabitur auctor lorem eu lacus tempor vehicula. Sed molestie ultrices fermentum. Maecenas sed tristique erat. Phasellus quis mi odio. Vivamus commodo turpis sit amet orci pretium sollicitudin. Praesent ligula lacus, convallis nec lorem at, luctus sodales nulla.</w:t>
+        <w:br/>
+        <w:br/>
+        <w:t>Cras consequat nibh quis justo iaculis volutpat. Mauris non massa sit amet purus sollicitudin fringilla sed eget metus. Sed in viverra tortor. Suspendisse rutrum eros ut orci gravida, rhoncus commodo mi congue. Ut magna ligula, sodales ac turpis at, tincidunt venenatis nunc. Vestibulum id ante at massa accumsan lacinia nec non justo. Quisque diam risus, pellentesque eu mattis eu, facilisis a enim. Suspendisse pellentesque sed risus eu rhoncus. Mauris lobortis urna eu egestas dictum. Suspendisse rutrum accumsan dolor, ut sollicitudin ex sagittis vitae.</w:t>
+        <w:br/>
+        <w:br/>
+        <w:t>Etiam laoreet, erat id sodales ullamcorper, purus odio eleifend nisl, ut aliquet tellus magna gravida odio. Morbi ultricies facilisis neque, sit amet ultrices ipsum accumsan sit amet. Sed sit amet turpis facilisis, lacinia mi eget, congue nisi. Praesent et posuere arcu, non pretium diam. Nullam pulvinar felis neque, ac varius felis suscipit at. Etiam non faucibus tortor. Ut nec est velit. Mauris ornare venenatis felis, vel faucibus nibh pharetra at.</w:t>
+        <w:br/>
+        <w:br/>
+        <w:t>Vivamus sit amet est nec elit sagittis aliquet. Suspendisse finibus maximus est, nec bibendum ex faucibus nec. Praesent eu erat blandit, sagittis felis at, placerat nulla. Aliquam eu placerat nisi. Mauris vel massa magna. Ut auctor a elit quis viverra. Nam ut leo vel nisi tempor luctus. Cras sapien mauris, hendrerit a aliquet eu, commodo eget nisi. Quisque odio felis, consectetur eu varius ac, suscipit in sapien.</w:t>
+        <w:br/>
+        <w:br/>
+        <w:t>Etiam sit amet tristique nibh, in eleifend lacus. Proin pellentesque orci ac tellus viverra, ac cursus justo convallis. Sed quis elementum dui, ut suscipit magna. Nam ac ultricies turpis, sit amet sagittis quam. Donec pulvinar ultrices orci, egestas fermentum sem. Nullam venenatis tortor id fermentum suscipit. Phasellus nec massa ut sapien hendrerit bibendum at nec odio.</w:t>
+        <w:br/>
+        <w:br/>
+        <w:t>Morbi gravida quis risus at suscipit. Vestibulum non massa turpis. Aenean neque mauris, vestibulum vel cursus ac, varius sed turpis. Nam tristique lectus eget sem euismod, sed hendrerit sem condimentum. Sed rutrum eros vel lacus luctus, eget laoreet lacus posuere. Vivamus at nisi a metus pellentesque ullamcorper vehicula a nisl. Ut efficitur, purus quis auctor hendrerit, risus nibh gravida eros, eu rhoncus neque sapien a eros. Aliquam a velit et nisl dapibus.</w:t>
+      </w:r>
+    </w:p>
     <w:sectPr>
       <w:pgSz w:w="11906" w:h="16838"/>
       <w:pgMar w:top="1440" w:right="1440" w:bottom="1440" w:left="1440" w:header="708" w:footer="708" w:gutter="0"/>

</xml_diff>

<commit_message>
Removed Vanish Word Steg
</commit_message>
<xml_diff>
--- a/testingfiles/SampleWord.docx
+++ b/testingfiles/SampleWord.docx
@@ -2423,31 +2423,73 @@
         </w:rPr>
       </w:pPr>
       <w:r>
+        <w:t>Lorem ipsum dolor sit amet, consectetur adipiscing elit. Nunc pulvinar dui ac lectus consequat, ut egestas eros sodales. Quisque vel elit sit amet felis accumsan gravida nec sed turpis. Mauris ornare ipsum ac nunc finibus, vel eleifend est vehicula. Nam sagittis consectetur rhoncus. Mauris ac libero ipsum. Phasellus et sollicitudin ex. Donec semper vel sapien at blandit. Fusce ligula velit, semper sit amet accumsan vitae, facilisis vitae sem. Donec imperdiet blandit tempor.</w:t>
+      </w:r>
+      <w:r>
+        <w:br/>
+      </w:r>
+      <w:r>
+        <w:br/>
+        <w:t xml:space="preserve">Curabitur ut erat id erat posuere facilisis. Maecenas iaculis ac magna vitae blandit. Nulla urna magna, interdum quis consequat quis, porta non sapien. Maecenas erat quam, posuere quis ipsum vel, maximus vestibulum mauris. Donec scelerisque mollis nisi vel convallis. Duis bibendum magna eu </w:t>
+      </w:r>
+      <w:r>
+        <w:lastRenderedPageBreak/>
+        <w:t>justo auctor accumsan. Integer facilisis id velit et luctus. Praesent convallis nisl vitae eros faucibus volutpat.</w:t>
+      </w:r>
+      <w:r>
+        <w:br/>
+      </w:r>
+      <w:r>
+        <w:br/>
+        <w:t>Etiam pharetra placerat nisi eget fringilla. Donec hendrerit, elit sed pharetra accumsan, augue nisl laoreet dui, in lobortis velit urna sed velit. Integer eleifend, orci nec faucibus vehicula, arcu enim egestas nibh, vitae pellentesque enim arcu et elit. Curabitur sodales, augue tempus lacinia ultricies, libero dui pulvinar est, eget sollicitudin nisl quam in lectus. Duis non dui a eros varius pulvinar sollicitudin ut eros. Praesent fringilla neque at nunc elementum consectetur. Nullam molestie laoreet neque ac molestie. Integer fringilla ligula id tortor ultrices tristique. Curabitur auctor lorem eu lacus tempor vehicula. Sed molestie ultrices fermentum. Maecenas sed tristique erat. Phasellus quis mi odio. Vivamus commodo turpis sit amet orci pretium sollicitudin. Praesent ligula lacus, convallis nec lorem at, luctus sodales nulla.</w:t>
+      </w:r>
+      <w:r>
+        <w:br/>
+      </w:r>
+      <w:r>
+        <w:br/>
+        <w:t>Cras consequat nibh quis justo iaculis volutpat. Mauris non massa sit amet purus sollicitudin fringilla sed eget metus. Sed in viverra tortor. Suspendisse rutrum eros ut orci gravida, rhoncus commodo mi congue. Ut magna ligula, sodales ac turpis at, tincidunt venenatis nunc. Vestibulum id ante at massa accumsan lacinia nec non justo. Quisque diam risus, pellentesque eu mattis eu, facilisis a enim. Suspendisse pellentesque sed risus eu rhoncus. Mauris lobortis urna eu egestas dictum. Suspendisse rutrum accumsan dolor, ut sollicitudin ex sagittis vitae.</w:t>
+      </w:r>
+      <w:r>
+        <w:br/>
+      </w:r>
+      <w:r>
+        <w:br/>
+        <w:t>Etiam laoreet, erat id sodales ullamcorper, purus odio eleifend nisl, ut aliquet tellus magna gravida odio. Morbi ultricies facilisis neque, sit amet ultrices ipsum accumsan sit amet. Sed sit amet turpis facilisis, lacinia mi eget, congue nisi. Praesent et posuere arcu, non pretium diam. Nullam pulvinar felis neque, ac varius felis suscipit at. Etiam non faucibus tortor. Ut nec est velit. Mauris ornare venenatis felis, vel faucibus nibh pharetra at.</w:t>
+      </w:r>
+      <w:r>
+        <w:br/>
+      </w:r>
+      <w:r>
+        <w:br/>
+        <w:t>Vivamus sit amet est nec elit sagittis aliquet. Suspendisse finibus maximus est, nec bibendum ex faucibus nec. Praesent eu erat blandit, sagittis felis at, placerat nulla. Aliquam eu placerat nisi. Mauris vel massa magna. Ut auctor a elit quis viverra. Nam ut leo vel nisi tempor luctus. Cras sapien mauris, hendrerit a aliquet eu, commodo eget nisi. Quisque odio felis, consectetur eu varius ac, suscipit in sapien.</w:t>
+      </w:r>
+      <w:r>
+        <w:br/>
+      </w:r>
+      <w:r>
+        <w:br/>
+        <w:t>Etiam sit amet tristique nibh, in eleifend lacus. Proin pellentesque orci ac tellus viverra, ac cursus justo convallis. Sed quis elementum dui, ut suscipit magna. Nam ac ultricies turpis, sit amet sagittis quam. Donec pulvinar ultrices orci, egestas fermentum sem. Nullam venenatis tortor id fermentum suscipit. Phasellus nec massa ut sapien hendrerit bibendum at nec odio.</w:t>
+      </w:r>
+      <w:r>
+        <w:br/>
+      </w:r>
+      <w:r>
+        <w:br/>
+        <w:t>Morbi gravida quis risus at suscipit. Vestibulum non massa turpis. Aenean neque mauris, vestibulum vel cursus ac, varius sed turpis. Nam tristique lectus eget sem euismod, sed hendrerit sem condimentum. Sed rutrum eros vel lacus luctus, eget laoreet lacus posuere. Vivamus at nisi a metus pellentesque ullamcorper vehicula a nisl. Ut efficitur, purus quis auctor hendrerit, risus nibh gravida eros, eu rhoncus neque sapien a eros. Aliquam a velit et nisl dapibus.</w:t>
+      </w:r>
+    </w:p>
+    <w:p>
+      <w:pPr>
+        <w:rPr>
+          <w:vanish/>
+        </w:rPr>
+      </w:pPr>
+      <w:r>
         <w:rPr>
           <w:vanish w:val="0"/>
         </w:rPr>
-        <w:t>Lorem ipsum dolor sit amet, consectetur adipiscing elit. Nunc pulvinar dui ac lectus consequat, ut egestas eros sodales. Quisque vel elit sit amet felis accumsan gravida nec sed turpis. Mauris ornare ipsum ac nunc finibus, vel eleifend est vehicula. Nam sagittis consectetur rhoncus. Mauris ac libero ipsum. Phasellus et sollicitudin ex. Donec semper vel sapien at blandit. Fusce ligula velit, semper sit amet accumsan vitae, facilisis vitae sem. Donec imperdiet blandit tempor.</w:t>
-        <w:br/>
-        <w:br/>
-        <w:t>Curabitur ut erat id erat posuere facilisis. Maecenas iaculis ac magna vitae blandit. Nulla urna magna, interdum quis consequat quis, porta non sapien. Maecenas erat quam, posuere quis ipsum vel, maximus vestibulum mauris. Donec scelerisque mollis nisi vel convallis. Duis bibendum magna eu justo auctor accumsan. Integer facilisis id velit et luctus. Praesent convallis nisl vitae eros faucibus volutpat.</w:t>
-        <w:br/>
-        <w:br/>
-        <w:t>Etiam pharetra placerat nisi eget fringilla. Donec hendrerit, elit sed pharetra accumsan, augue nisl laoreet dui, in lobortis velit urna sed velit. Integer eleifend, orci nec faucibus vehicula, arcu enim egestas nibh, vitae pellentesque enim arcu et elit. Curabitur sodales, augue tempus lacinia ultricies, libero dui pulvinar est, eget sollicitudin nisl quam in lectus. Duis non dui a eros varius pulvinar sollicitudin ut eros. Praesent fringilla neque at nunc elementum consectetur. Nullam molestie laoreet neque ac molestie. Integer fringilla ligula id tortor ultrices tristique. Curabitur auctor lorem eu lacus tempor vehicula. Sed molestie ultrices fermentum. Maecenas sed tristique erat. Phasellus quis mi odio. Vivamus commodo turpis sit amet orci pretium sollicitudin. Praesent ligula lacus, convallis nec lorem at, luctus sodales nulla.</w:t>
-        <w:br/>
-        <w:br/>
-        <w:t>Cras consequat nibh quis justo iaculis volutpat. Mauris non massa sit amet purus sollicitudin fringilla sed eget metus. Sed in viverra tortor. Suspendisse rutrum eros ut orci gravida, rhoncus commodo mi congue. Ut magna ligula, sodales ac turpis at, tincidunt venenatis nunc. Vestibulum id ante at massa accumsan lacinia nec non justo. Quisque diam risus, pellentesque eu mattis eu, facilisis a enim. Suspendisse pellentesque sed risus eu rhoncus. Mauris lobortis urna eu egestas dictum. Suspendisse rutrum accumsan dolor, ut sollicitudin ex sagittis vitae.</w:t>
-        <w:br/>
-        <w:br/>
-        <w:t>Etiam laoreet, erat id sodales ullamcorper, purus odio eleifend nisl, ut aliquet tellus magna gravida odio. Morbi ultricies facilisis neque, sit amet ultrices ipsum accumsan sit amet. Sed sit amet turpis facilisis, lacinia mi eget, congue nisi. Praesent et posuere arcu, non pretium diam. Nullam pulvinar felis neque, ac varius felis suscipit at. Etiam non faucibus tortor. Ut nec est velit. Mauris ornare venenatis felis, vel faucibus nibh pharetra at.</w:t>
-        <w:br/>
-        <w:br/>
-        <w:t>Vivamus sit amet est nec elit sagittis aliquet. Suspendisse finibus maximus est, nec bibendum ex faucibus nec. Praesent eu erat blandit, sagittis felis at, placerat nulla. Aliquam eu placerat nisi. Mauris vel massa magna. Ut auctor a elit quis viverra. Nam ut leo vel nisi tempor luctus. Cras sapien mauris, hendrerit a aliquet eu, commodo eget nisi. Quisque odio felis, consectetur eu varius ac, suscipit in sapien.</w:t>
-        <w:br/>
-        <w:br/>
-        <w:t>Etiam sit amet tristique nibh, in eleifend lacus. Proin pellentesque orci ac tellus viverra, ac cursus justo convallis. Sed quis elementum dui, ut suscipit magna. Nam ac ultricies turpis, sit amet sagittis quam. Donec pulvinar ultrices orci, egestas fermentum sem. Nullam venenatis tortor id fermentum suscipit. Phasellus nec massa ut sapien hendrerit bibendum at nec odio.</w:t>
-        <w:br/>
-        <w:br/>
-        <w:t>Morbi gravida quis risus at suscipit. Vestibulum non massa turpis. Aenean neque mauris, vestibulum vel cursus ac, varius sed turpis. Nam tristique lectus eget sem euismod, sed hendrerit sem condimentum. Sed rutrum eros vel lacus luctus, eget laoreet lacus posuere. Vivamus at nisi a metus pellentesque ullamcorper vehicula a nisl. Ut efficitur, purus quis auctor hendrerit, risus nibh gravida eros, eu rhoncus neque sapien a eros. Aliquam a velit et nisl dapibus.</w:t>
+        <w:t>Hello</w:t>
       </w:r>
     </w:p>
     <w:sectPr>

</xml_diff>